<commit_message>
Added more information for refactoring
</commit_message>
<xml_diff>
--- a/Docuemntation/refactoring.docx
+++ b/Docuemntation/refactoring.docx
@@ -672,6 +672,7 @@
         </w:rPr>
         <w:t>keySet</w:t>
       </w:r>
+      <w:proofErr w:type="spellEnd"/>
       <w:r>
         <w:rPr>
           <w:rFonts w:ascii="Times" w:hAnsi="Times"/>
@@ -680,6 +681,7 @@
         </w:rPr>
         <w:t xml:space="preserve"> using </w:t>
       </w:r>
+      <w:proofErr w:type="spellStart"/>
       <w:r>
         <w:rPr>
           <w:rFonts w:ascii="Times" w:hAnsi="Times"/>
@@ -927,8 +929,6 @@
           </wp:inline>
         </w:drawing>
       </w:r>
-      <w:bookmarkStart w:id="0" w:name="_GoBack"/>
-      <w:bookmarkEnd w:id="0"/>
     </w:p>
     <w:p>
       <w:pPr>
@@ -1123,12 +1123,232 @@
     </w:p>
     <w:p>
       <w:pPr>
-        <w:rPr>
-          <w:rFonts w:ascii="Times" w:hAnsi="Times"/>
-          <w:sz w:val="26"/>
-          <w:szCs w:val="26"/>
-        </w:rPr>
-      </w:pPr>
+        <w:pStyle w:val="Paragraphedeliste"/>
+        <w:numPr>
+          <w:ilvl w:val="0"/>
+          <w:numId w:val="1"/>
+        </w:numPr>
+        <w:rPr>
+          <w:rFonts w:ascii="Times" w:hAnsi="Times"/>
+          <w:sz w:val="26"/>
+          <w:szCs w:val="26"/>
+        </w:rPr>
+      </w:pPr>
+      <w:r>
+        <w:rPr>
+          <w:rFonts w:ascii="Times" w:hAnsi="Times"/>
+          <w:sz w:val="26"/>
+          <w:szCs w:val="26"/>
+        </w:rPr>
+        <w:t xml:space="preserve">Move the Junit test files to a separate folder. Build 1 we made a mistake by putting the test files in the same folder with the files that need testing. </w:t>
+      </w:r>
+      <w:r>
+        <w:rPr>
+          <w:rFonts w:ascii="Times" w:hAnsi="Times"/>
+          <w:sz w:val="26"/>
+          <w:szCs w:val="26"/>
+        </w:rPr>
+        <w:t>Now we have moved it to separate folders.</w:t>
+      </w:r>
+    </w:p>
+    <w:p>
+      <w:pPr>
+        <w:pStyle w:val="Paragraphedeliste"/>
+        <w:rPr>
+          <w:rFonts w:ascii="Times" w:hAnsi="Times"/>
+          <w:sz w:val="26"/>
+          <w:szCs w:val="26"/>
+        </w:rPr>
+      </w:pPr>
+    </w:p>
+    <w:p>
+      <w:pPr>
+        <w:rPr>
+          <w:rFonts w:ascii="Times" w:hAnsi="Times"/>
+          <w:sz w:val="26"/>
+          <w:szCs w:val="26"/>
+        </w:rPr>
+      </w:pPr>
+      <w:r>
+        <w:rPr>
+          <w:rFonts w:ascii="Times" w:hAnsi="Times"/>
+          <w:noProof/>
+          <w:sz w:val="26"/>
+          <w:szCs w:val="26"/>
+        </w:rPr>
+        <w:drawing>
+          <wp:inline distT="0" distB="0" distL="0" distR="0">
+            <wp:extent cx="5118100" cy="4330700"/>
+            <wp:effectExtent l="0" t="0" r="0" b="0"/>
+            <wp:docPr id="6" name="Image 6" descr="Une image contenant texte&#10;&#10;Description générée automatiquement"/>
+            <wp:cNvGraphicFramePr>
+              <a:graphicFrameLocks xmlns:a="http://schemas.openxmlformats.org/drawingml/2006/main" noChangeAspect="1"/>
+            </wp:cNvGraphicFramePr>
+            <a:graphic xmlns:a="http://schemas.openxmlformats.org/drawingml/2006/main">
+              <a:graphicData uri="http://schemas.openxmlformats.org/drawingml/2006/picture">
+                <pic:pic xmlns:pic="http://schemas.openxmlformats.org/drawingml/2006/picture">
+                  <pic:nvPicPr>
+                    <pic:cNvPr id="6" name="refactoring2.png"/>
+                    <pic:cNvPicPr/>
+                  </pic:nvPicPr>
+                  <pic:blipFill>
+                    <a:blip r:embed="rId10">
+                      <a:extLst>
+                        <a:ext uri="{28A0092B-C50C-407E-A947-70E740481C1C}">
+                          <a14:useLocalDpi xmlns:a14="http://schemas.microsoft.com/office/drawing/2010/main" val="0"/>
+                        </a:ext>
+                      </a:extLst>
+                    </a:blip>
+                    <a:stretch>
+                      <a:fillRect/>
+                    </a:stretch>
+                  </pic:blipFill>
+                  <pic:spPr>
+                    <a:xfrm>
+                      <a:off x="0" y="0"/>
+                      <a:ext cx="5118100" cy="4330700"/>
+                    </a:xfrm>
+                    <a:prstGeom prst="rect">
+                      <a:avLst/>
+                    </a:prstGeom>
+                  </pic:spPr>
+                </pic:pic>
+              </a:graphicData>
+            </a:graphic>
+          </wp:inline>
+        </w:drawing>
+      </w:r>
+    </w:p>
+    <w:p>
+      <w:pPr>
+        <w:pStyle w:val="Paragraphedeliste"/>
+        <w:numPr>
+          <w:ilvl w:val="0"/>
+          <w:numId w:val="1"/>
+        </w:numPr>
+        <w:rPr>
+          <w:rFonts w:ascii="Times" w:hAnsi="Times"/>
+          <w:sz w:val="26"/>
+          <w:szCs w:val="26"/>
+        </w:rPr>
+      </w:pPr>
+      <w:r>
+        <w:rPr>
+          <w:rFonts w:ascii="Times" w:hAnsi="Times"/>
+          <w:sz w:val="26"/>
+          <w:szCs w:val="26"/>
+        </w:rPr>
+        <w:t xml:space="preserve">In build 1, we implemented the reinforcement, attack and fortification phase by having the </w:t>
+      </w:r>
+      <w:proofErr w:type="spellStart"/>
+      <w:r>
+        <w:rPr>
+          <w:rFonts w:ascii="Times" w:hAnsi="Times"/>
+          <w:sz w:val="26"/>
+          <w:szCs w:val="26"/>
+        </w:rPr>
+        <w:t>RiskBoardModel</w:t>
+      </w:r>
+      <w:proofErr w:type="spellEnd"/>
+      <w:r>
+        <w:rPr>
+          <w:rFonts w:ascii="Times" w:hAnsi="Times"/>
+          <w:sz w:val="26"/>
+          <w:szCs w:val="26"/>
+        </w:rPr>
+        <w:t xml:space="preserve"> contains those methods. Now in according to build 2 requirements, we have changed to implement it as methods of Player Class.</w:t>
+      </w:r>
+      <w:r>
+        <w:rPr>
+          <w:rFonts w:ascii="Times" w:hAnsi="Times"/>
+          <w:sz w:val="26"/>
+          <w:szCs w:val="26"/>
+        </w:rPr>
+        <w:t xml:space="preserve"> Here is the UML diagram for Player class:</w:t>
+      </w:r>
+    </w:p>
+    <w:p>
+      <w:pPr>
+        <w:rPr>
+          <w:rFonts w:ascii="Times" w:hAnsi="Times"/>
+          <w:sz w:val="26"/>
+          <w:szCs w:val="26"/>
+        </w:rPr>
+      </w:pPr>
+      <w:bookmarkStart w:id="0" w:name="_GoBack"/>
+      <w:bookmarkEnd w:id="0"/>
+    </w:p>
+    <w:p>
+      <w:pPr>
+        <w:rPr>
+          <w:rFonts w:ascii="Times" w:hAnsi="Times"/>
+          <w:sz w:val="26"/>
+          <w:szCs w:val="26"/>
+        </w:rPr>
+      </w:pPr>
+      <w:r>
+        <w:rPr>
+          <w:rFonts w:ascii="Times" w:hAnsi="Times"/>
+          <w:noProof/>
+          <w:sz w:val="26"/>
+          <w:szCs w:val="26"/>
+        </w:rPr>
+        <w:drawing>
+          <wp:anchor distT="0" distB="0" distL="114300" distR="114300" simplePos="0" relativeHeight="251662336" behindDoc="0" locked="0" layoutInCell="1" allowOverlap="1">
+            <wp:simplePos x="0" y="0"/>
+            <wp:positionH relativeFrom="column">
+              <wp:posOffset>0</wp:posOffset>
+            </wp:positionH>
+            <wp:positionV relativeFrom="paragraph">
+              <wp:posOffset>0</wp:posOffset>
+            </wp:positionV>
+            <wp:extent cx="5270500" cy="5399405"/>
+            <wp:effectExtent l="0" t="0" r="0" b="0"/>
+            <wp:wrapSquare wrapText="bothSides"/>
+            <wp:docPr id="8" name="Image 8" descr="Une image contenant capture d’écran&#10;&#10;Description générée automatiquement"/>
+            <wp:cNvGraphicFramePr>
+              <a:graphicFrameLocks xmlns:a="http://schemas.openxmlformats.org/drawingml/2006/main" noChangeAspect="1"/>
+            </wp:cNvGraphicFramePr>
+            <a:graphic xmlns:a="http://schemas.openxmlformats.org/drawingml/2006/main">
+              <a:graphicData uri="http://schemas.openxmlformats.org/drawingml/2006/picture">
+                <pic:pic xmlns:pic="http://schemas.openxmlformats.org/drawingml/2006/picture">
+                  <pic:nvPicPr>
+                    <pic:cNvPr id="8" name="Capture d’écran, le 2019-03-25 à 20.30.35.png"/>
+                    <pic:cNvPicPr/>
+                  </pic:nvPicPr>
+                  <pic:blipFill>
+                    <a:blip r:embed="rId11">
+                      <a:extLst>
+                        <a:ext uri="{28A0092B-C50C-407E-A947-70E740481C1C}">
+                          <a14:useLocalDpi xmlns:a14="http://schemas.microsoft.com/office/drawing/2010/main" val="0"/>
+                        </a:ext>
+                      </a:extLst>
+                    </a:blip>
+                    <a:stretch>
+                      <a:fillRect/>
+                    </a:stretch>
+                  </pic:blipFill>
+                  <pic:spPr>
+                    <a:xfrm>
+                      <a:off x="0" y="0"/>
+                      <a:ext cx="5270500" cy="5399405"/>
+                    </a:xfrm>
+                    <a:prstGeom prst="rect">
+                      <a:avLst/>
+                    </a:prstGeom>
+                  </pic:spPr>
+                </pic:pic>
+              </a:graphicData>
+            </a:graphic>
+            <wp14:sizeRelH relativeFrom="page">
+              <wp14:pctWidth>0</wp14:pctWidth>
+            </wp14:sizeRelH>
+            <wp14:sizeRelV relativeFrom="page">
+              <wp14:pctHeight>0</wp14:pctHeight>
+            </wp14:sizeRelV>
+          </wp:anchor>
+        </w:drawing>
+      </w:r>
     </w:p>
     <w:sectPr>
       <w:pgSz w:w="11900" w:h="16840"/>
@@ -1665,6 +1885,7 @@
   <w:style w:type="character" w:default="1" w:styleId="Policepardfaut">
     <w:name w:val="Default Paragraph Font"/>
     <w:uiPriority w:val="1"/>
+    <w:semiHidden/>
     <w:unhideWhenUsed/>
   </w:style>
   <w:style w:type="table" w:default="1" w:styleId="TableauNormal">

</xml_diff>